<commit_message>
tree and graph algorithm
</commit_message>
<xml_diff>
--- a/Documents/Algorithm.docx
+++ b/Documents/Algorithm.docx
@@ -6835,31 +6835,2240 @@
       <w:r>
         <w:t>}</w:t>
       </w:r>
+    </w:p>
+    <w:p>
+      <w:pPr>
+        <w:spacing w:after="0"/>
+        <w:ind w:left="360"/>
+      </w:pPr>
+      <w:r>
+        <w:t>}</w:t>
+      </w:r>
+    </w:p>
+    <w:p>
+      <w:pPr>
+        <w:spacing w:after="0"/>
+        <w:ind w:left="360"/>
+      </w:pPr>
+      <w:proofErr w:type="spellStart"/>
+      <w:r>
+        <w:t>Stack.prototype.isEmpt</w:t>
+      </w:r>
+      <w:r>
+        <w:t>y</w:t>
+      </w:r>
+      <w:proofErr w:type="spellEnd"/>
+    </w:p>
+    <w:p>
+      <w:pPr>
+        <w:pStyle w:val="ListParagraph"/>
+        <w:numPr>
+          <w:ilvl w:val="0"/>
+          <w:numId w:val="13"/>
+        </w:numPr>
+        <w:spacing w:after="0"/>
+      </w:pPr>
+      <w:r>
+        <w:t>Queue</w:t>
+      </w:r>
+    </w:p>
+    <w:p>
+      <w:pPr>
+        <w:spacing w:after="0"/>
+      </w:pPr>
+      <w:r>
+        <w:t xml:space="preserve"> A queue implements FIFO ordering. </w:t>
+      </w:r>
+    </w:p>
+    <w:p>
+      <w:pPr>
+        <w:spacing w:after="0"/>
+      </w:pPr>
+      <w:r>
+        <w:t xml:space="preserve">Operations: </w:t>
+      </w:r>
+    </w:p>
+    <w:p>
+      <w:pPr>
+        <w:pStyle w:val="ListParagraph"/>
+        <w:numPr>
+          <w:ilvl w:val="0"/>
+          <w:numId w:val="6"/>
+        </w:numPr>
+        <w:spacing w:after="0"/>
+      </w:pPr>
+      <w:r>
+        <w:t>Add: add an item to the end of the list</w:t>
+      </w:r>
+    </w:p>
+    <w:p>
+      <w:pPr>
+        <w:pStyle w:val="ListParagraph"/>
+        <w:numPr>
+          <w:ilvl w:val="0"/>
+          <w:numId w:val="6"/>
+        </w:numPr>
+        <w:spacing w:after="0"/>
+      </w:pPr>
+      <w:r>
+        <w:t>Remove: remove the first item in the list</w:t>
+      </w:r>
+    </w:p>
+    <w:p>
+      <w:pPr>
+        <w:pStyle w:val="ListParagraph"/>
+        <w:numPr>
+          <w:ilvl w:val="0"/>
+          <w:numId w:val="6"/>
+        </w:numPr>
+        <w:spacing w:after="0"/>
+      </w:pPr>
+      <w:r>
+        <w:t>Peek(): return the top of the queue</w:t>
+      </w:r>
+    </w:p>
+    <w:p>
+      <w:pPr>
+        <w:pStyle w:val="ListParagraph"/>
+        <w:numPr>
+          <w:ilvl w:val="0"/>
+          <w:numId w:val="6"/>
+        </w:numPr>
+        <w:spacing w:after="0"/>
+      </w:pPr>
+      <w:proofErr w:type="spellStart"/>
+      <w:r>
+        <w:t>isEmpty</w:t>
+      </w:r>
+      <w:proofErr w:type="spellEnd"/>
+      <w:r>
+        <w:t>(): return true if and only if the queue is empty</w:t>
+      </w:r>
+    </w:p>
+    <w:p>
+      <w:pPr>
+        <w:spacing w:after="0"/>
+      </w:pPr>
+    </w:p>
+    <w:p>
+      <w:pPr>
+        <w:spacing w:after="0"/>
+      </w:pPr>
+    </w:p>
+    <w:p>
+      <w:pPr>
+        <w:pStyle w:val="ListParagraph"/>
+        <w:numPr>
+          <w:ilvl w:val="0"/>
+          <w:numId w:val="8"/>
+        </w:numPr>
+        <w:spacing w:after="0"/>
+        <w:rPr>
+          <w:b/>
+        </w:rPr>
+      </w:pPr>
+      <w:r>
+        <w:rPr>
+          <w:b/>
+        </w:rPr>
+        <w:t>Trees and Graphs</w:t>
+      </w:r>
+    </w:p>
+    <w:p>
+      <w:pPr>
+        <w:pStyle w:val="ListParagraph"/>
+        <w:numPr>
+          <w:ilvl w:val="0"/>
+          <w:numId w:val="16"/>
+        </w:numPr>
+        <w:spacing w:after="0"/>
+      </w:pPr>
+      <w:r>
+        <w:t xml:space="preserve">Trees: </w:t>
+      </w:r>
+    </w:p>
+    <w:p>
+      <w:pPr>
+        <w:pStyle w:val="ListParagraph"/>
+        <w:numPr>
+          <w:ilvl w:val="0"/>
+          <w:numId w:val="6"/>
+        </w:numPr>
+        <w:spacing w:after="0"/>
+      </w:pPr>
+      <w:r>
+        <w:t>Types of trees:</w:t>
+      </w:r>
+    </w:p>
+    <w:p>
+      <w:pPr>
+        <w:spacing w:after="0"/>
+        <w:ind w:left="360"/>
+      </w:pPr>
+      <w:r>
+        <w:t>+ Each tree has a root node.</w:t>
+      </w:r>
+    </w:p>
+    <w:p>
+      <w:pPr>
+        <w:spacing w:after="0"/>
+        <w:ind w:left="360"/>
+      </w:pPr>
+      <w:r>
+        <w:t>+ The root node has zero or more child nodes</w:t>
+      </w:r>
+    </w:p>
+    <w:p>
+      <w:pPr>
+        <w:spacing w:after="0"/>
+        <w:ind w:left="360"/>
+      </w:pPr>
+      <w:r>
+        <w:t>+ Each child node has zero or more child nodes, and so on</w:t>
+      </w:r>
+    </w:p>
+    <w:p>
+      <w:pPr>
+        <w:spacing w:after="0"/>
+        <w:ind w:left="360"/>
+      </w:pPr>
+      <w:r>
+        <w:t xml:space="preserve">The tree cannot contain cycles. The nodes may or may not be in particular order, they could have any data type as value, and they may or may not have links back to their </w:t>
+      </w:r>
+      <w:r>
+        <w:t>parent node</w:t>
+      </w:r>
+    </w:p>
+    <w:p>
+      <w:pPr>
+        <w:spacing w:after="0"/>
+        <w:ind w:left="360"/>
+      </w:pPr>
+      <w:r>
+        <w:t>Definition of Node:</w:t>
+      </w:r>
+    </w:p>
+    <w:p>
+      <w:pPr>
+        <w:spacing w:after="0"/>
+        <w:ind w:left="360"/>
+      </w:pPr>
+      <w:r>
+        <w:t>Node = function () {</w:t>
+      </w:r>
+    </w:p>
+    <w:p>
+      <w:pPr>
+        <w:spacing w:after="0"/>
+        <w:ind w:left="360"/>
+      </w:pPr>
+      <w:r>
+        <w:tab/>
+      </w:r>
+      <w:proofErr w:type="spellStart"/>
+      <w:r>
+        <w:t>This.value</w:t>
+      </w:r>
+      <w:proofErr w:type="spellEnd"/>
+    </w:p>
+    <w:p>
+      <w:pPr>
+        <w:spacing w:after="0"/>
+        <w:ind w:left="360"/>
+      </w:pPr>
+      <w:r>
+        <w:tab/>
+      </w:r>
+      <w:proofErr w:type="spellStart"/>
+      <w:r>
+        <w:t>This.child</w:t>
+      </w:r>
+      <w:proofErr w:type="spellEnd"/>
+      <w:r>
+        <w:t xml:space="preserve"> = []</w:t>
+      </w:r>
+    </w:p>
+    <w:p>
+      <w:pPr>
+        <w:spacing w:after="0"/>
+        <w:ind w:left="360"/>
+      </w:pPr>
+      <w:r>
+        <w:t>}</w:t>
+      </w:r>
+    </w:p>
+    <w:p>
+      <w:pPr>
+        <w:pStyle w:val="ListParagraph"/>
+        <w:numPr>
+          <w:ilvl w:val="0"/>
+          <w:numId w:val="15"/>
+        </w:numPr>
+        <w:spacing w:after="0"/>
+      </w:pPr>
+      <w:r>
+        <w:t>Trees and Binary Trees</w:t>
+      </w:r>
+    </w:p>
+    <w:p>
+      <w:pPr>
+        <w:spacing w:after="0"/>
+        <w:ind w:left="360"/>
+      </w:pPr>
+      <w:r>
+        <w:t>A binary tree is a tree in which each node has up to two children. Not all trees are binary trees.</w:t>
+      </w:r>
+    </w:p>
+    <w:p>
+      <w:pPr>
+        <w:spacing w:after="0"/>
+        <w:ind w:left="360"/>
+      </w:pPr>
+      <w:r>
+        <w:t>A node is called a “leaf” node if it has no children.</w:t>
+      </w:r>
+    </w:p>
+    <w:p>
+      <w:pPr>
+        <w:pStyle w:val="ListParagraph"/>
+        <w:numPr>
+          <w:ilvl w:val="0"/>
+          <w:numId w:val="15"/>
+        </w:numPr>
+        <w:spacing w:after="0"/>
+      </w:pPr>
+      <w:r>
+        <w:lastRenderedPageBreak/>
+        <w:t>Binary Tree vs Binary Search Tree</w:t>
+      </w:r>
+    </w:p>
+    <w:p>
+      <w:pPr>
+        <w:spacing w:after="0"/>
+        <w:ind w:left="360"/>
+      </w:pPr>
+      <w:r>
+        <w:t>A binary search tree is a binary tree in which every node fits a specific ordering property: all left descendants &lt;= n &lt; all right descendants. This must be true for each node n.</w:t>
+      </w:r>
+      <w:r>
+        <w:t xml:space="preserve"> The duplicate values will be on the right or can be on either side or don’t exist.</w:t>
+      </w:r>
+    </w:p>
+    <w:p>
+      <w:pPr>
+        <w:spacing w:after="0"/>
+        <w:ind w:left="360"/>
+      </w:pPr>
+      <w:r>
+        <w:t>Note that this inequality must be true for all of a node’s descendants, not just its immed</w:t>
+      </w:r>
+      <w:r>
+        <w:t xml:space="preserve">iate children. The tree on the right is not a binary tree since 12 is to the left of 8 </w:t>
+      </w:r>
+    </w:p>
+    <w:p>
+      <w:pPr>
+        <w:spacing w:after="0"/>
+        <w:ind w:left="360"/>
+      </w:pPr>
+      <w:r>
+        <w:rPr>
+          <w:noProof/>
+        </w:rPr>
+        <w:drawing>
+          <wp:inline distT="0" distB="0" distL="0" distR="0">
+            <wp:extent cx="5943600" cy="1407795"/>
+            <wp:effectExtent l="0" t="0" r="0" b="1905"/>
+            <wp:docPr id="1" name="Picture 1"/>
+            <wp:cNvGraphicFramePr>
+              <a:graphicFrameLocks xmlns:a="http://schemas.openxmlformats.org/drawingml/2006/main" noChangeAspect="1"/>
+            </wp:cNvGraphicFramePr>
+            <a:graphic xmlns:a="http://schemas.openxmlformats.org/drawingml/2006/main">
+              <a:graphicData uri="http://schemas.openxmlformats.org/drawingml/2006/picture">
+                <pic:pic xmlns:pic="http://schemas.openxmlformats.org/drawingml/2006/picture">
+                  <pic:nvPicPr>
+                    <pic:cNvPr id="1" name="Binary tree.PNG"/>
+                    <pic:cNvPicPr/>
+                  </pic:nvPicPr>
+                  <pic:blipFill>
+                    <a:blip r:embed="rId5">
+                      <a:extLst>
+                        <a:ext uri="{28A0092B-C50C-407E-A947-70E740481C1C}">
+                          <a14:useLocalDpi xmlns:a14="http://schemas.microsoft.com/office/drawing/2010/main" val="0"/>
+                        </a:ext>
+                      </a:extLst>
+                    </a:blip>
+                    <a:stretch>
+                      <a:fillRect/>
+                    </a:stretch>
+                  </pic:blipFill>
+                  <pic:spPr>
+                    <a:xfrm>
+                      <a:off x="0" y="0"/>
+                      <a:ext cx="5943600" cy="1407795"/>
+                    </a:xfrm>
+                    <a:prstGeom prst="rect">
+                      <a:avLst/>
+                    </a:prstGeom>
+                  </pic:spPr>
+                </pic:pic>
+              </a:graphicData>
+            </a:graphic>
+          </wp:inline>
+        </w:drawing>
+      </w:r>
+    </w:p>
+    <w:p>
+      <w:pPr>
+        <w:spacing w:after="0"/>
+        <w:ind w:left="360"/>
+      </w:pPr>
+      <w:r>
+        <w:t>Once again, a binary search tree imposes the condition that, for each node, its left descendants are less than or equal to the current node, which is less than the right descendants.</w:t>
+      </w:r>
+    </w:p>
+    <w:p>
+      <w:pPr>
+        <w:spacing w:after="0"/>
+        <w:ind w:left="360"/>
+      </w:pPr>
+    </w:p>
+    <w:p>
+      <w:pPr>
+        <w:pStyle w:val="ListParagraph"/>
+        <w:numPr>
+          <w:ilvl w:val="0"/>
+          <w:numId w:val="15"/>
+        </w:numPr>
+        <w:spacing w:after="0"/>
+      </w:pPr>
+      <w:r>
+        <w:t xml:space="preserve">Balanced and Unbalanced </w:t>
+      </w:r>
+    </w:p>
+    <w:p>
+      <w:pPr>
+        <w:spacing w:after="0"/>
+        <w:ind w:left="360"/>
+      </w:pPr>
+      <w:r>
+        <w:t xml:space="preserve">Note that balancing a tree does not mean the left and right subtrees are exactly the same size. Balanced tree really means something more like “not terribly imbalanced”. It’s balanced enough to ensure </w:t>
+      </w:r>
+      <w:proofErr w:type="gramStart"/>
+      <w:r>
+        <w:t>O(</w:t>
+      </w:r>
+      <w:proofErr w:type="gramEnd"/>
+      <w:r>
+        <w:t>log n) times for insert and find.</w:t>
+      </w:r>
+    </w:p>
+    <w:p>
+      <w:pPr>
+        <w:spacing w:after="0"/>
+        <w:ind w:left="360"/>
+      </w:pPr>
+      <w:proofErr w:type="gramStart"/>
+      <w:r>
+        <w:t>a</w:t>
+      </w:r>
+      <w:proofErr w:type="gramEnd"/>
+      <w:r>
+        <w:t xml:space="preserve"> B-tree is a self-balancing tree data structure that keeps</w:t>
+      </w:r>
+      <w:r>
+        <w:t xml:space="preserve"> </w:t>
+      </w:r>
+      <w:r>
+        <w:t>data sorted and allows searches, sequential access, insertions, and deletions in logarithmic time.</w:t>
+      </w:r>
+    </w:p>
+    <w:p>
+      <w:pPr>
+        <w:spacing w:after="0"/>
+        <w:ind w:left="360"/>
+      </w:pPr>
+      <w:r>
+        <w:rPr>
+          <w:noProof/>
+        </w:rPr>
+        <w:drawing>
+          <wp:inline distT="0" distB="0" distL="0" distR="0">
+            <wp:extent cx="2657846" cy="1952898"/>
+            <wp:effectExtent l="0" t="0" r="0" b="9525"/>
+            <wp:docPr id="2" name="Picture 2"/>
+            <wp:cNvGraphicFramePr>
+              <a:graphicFrameLocks xmlns:a="http://schemas.openxmlformats.org/drawingml/2006/main" noChangeAspect="1"/>
+            </wp:cNvGraphicFramePr>
+            <a:graphic xmlns:a="http://schemas.openxmlformats.org/drawingml/2006/main">
+              <a:graphicData uri="http://schemas.openxmlformats.org/drawingml/2006/picture">
+                <pic:pic xmlns:pic="http://schemas.openxmlformats.org/drawingml/2006/picture">
+                  <pic:nvPicPr>
+                    <pic:cNvPr id="2" name="btree.PNG"/>
+                    <pic:cNvPicPr/>
+                  </pic:nvPicPr>
+                  <pic:blipFill>
+                    <a:blip r:embed="rId6">
+                      <a:extLst>
+                        <a:ext uri="{28A0092B-C50C-407E-A947-70E740481C1C}">
+                          <a14:useLocalDpi xmlns:a14="http://schemas.microsoft.com/office/drawing/2010/main" val="0"/>
+                        </a:ext>
+                      </a:extLst>
+                    </a:blip>
+                    <a:stretch>
+                      <a:fillRect/>
+                    </a:stretch>
+                  </pic:blipFill>
+                  <pic:spPr>
+                    <a:xfrm>
+                      <a:off x="0" y="0"/>
+                      <a:ext cx="2657846" cy="1952898"/>
+                    </a:xfrm>
+                    <a:prstGeom prst="rect">
+                      <a:avLst/>
+                    </a:prstGeom>
+                  </pic:spPr>
+                </pic:pic>
+              </a:graphicData>
+            </a:graphic>
+          </wp:inline>
+        </w:drawing>
+      </w:r>
+      <w:r>
+        <w:rPr>
+          <w:noProof/>
+        </w:rPr>
+        <w:drawing>
+          <wp:inline distT="0" distB="0" distL="0" distR="0">
+            <wp:extent cx="2600688" cy="3105583"/>
+            <wp:effectExtent l="0" t="0" r="9525" b="0"/>
+            <wp:docPr id="3" name="Picture 3"/>
+            <wp:cNvGraphicFramePr>
+              <a:graphicFrameLocks xmlns:a="http://schemas.openxmlformats.org/drawingml/2006/main" noChangeAspect="1"/>
+            </wp:cNvGraphicFramePr>
+            <a:graphic xmlns:a="http://schemas.openxmlformats.org/drawingml/2006/main">
+              <a:graphicData uri="http://schemas.openxmlformats.org/drawingml/2006/picture">
+                <pic:pic xmlns:pic="http://schemas.openxmlformats.org/drawingml/2006/picture">
+                  <pic:nvPicPr>
+                    <pic:cNvPr id="3" name="ubtree.PNG"/>
+                    <pic:cNvPicPr/>
+                  </pic:nvPicPr>
+                  <pic:blipFill>
+                    <a:blip r:embed="rId7">
+                      <a:extLst>
+                        <a:ext uri="{28A0092B-C50C-407E-A947-70E740481C1C}">
+                          <a14:useLocalDpi xmlns:a14="http://schemas.microsoft.com/office/drawing/2010/main" val="0"/>
+                        </a:ext>
+                      </a:extLst>
+                    </a:blip>
+                    <a:stretch>
+                      <a:fillRect/>
+                    </a:stretch>
+                  </pic:blipFill>
+                  <pic:spPr>
+                    <a:xfrm>
+                      <a:off x="0" y="0"/>
+                      <a:ext cx="2600688" cy="3105583"/>
+                    </a:xfrm>
+                    <a:prstGeom prst="rect">
+                      <a:avLst/>
+                    </a:prstGeom>
+                  </pic:spPr>
+                </pic:pic>
+              </a:graphicData>
+            </a:graphic>
+          </wp:inline>
+        </w:drawing>
+      </w:r>
+    </w:p>
+    <w:p>
+      <w:pPr>
+        <w:spacing w:after="0"/>
+        <w:ind w:left="360"/>
+      </w:pPr>
+      <w:r>
+        <w:t xml:space="preserve">It’s desirable to keep the height small. A binary tree with height h can contain </w:t>
+      </w:r>
+      <w:r>
+        <w:t>at most 2</w:t>
+      </w:r>
+      <w:r>
+        <w:rPr>
+          <w:vertAlign w:val="superscript"/>
+        </w:rPr>
+        <w:t>0</w:t>
+      </w:r>
+      <w:r>
+        <w:t>+ 2</w:t>
+      </w:r>
+      <w:r>
+        <w:rPr>
+          <w:vertAlign w:val="superscript"/>
+        </w:rPr>
+        <w:t>1</w:t>
+      </w:r>
+      <w:r>
+        <w:t xml:space="preserve"> + …+ 2</w:t>
+      </w:r>
+      <w:r>
+        <w:rPr>
+          <w:vertAlign w:val="superscript"/>
+        </w:rPr>
+        <w:t>h</w:t>
+      </w:r>
+      <w:r>
+        <w:t xml:space="preserve"> = 2</w:t>
+      </w:r>
+      <w:r>
+        <w:rPr>
+          <w:vertAlign w:val="superscript"/>
+        </w:rPr>
+        <w:t>h+1</w:t>
+      </w:r>
+      <w:r>
+        <w:t xml:space="preserve"> – 1 nodes.</w:t>
+      </w:r>
+    </w:p>
+    <w:p>
+      <w:pPr>
+        <w:spacing w:after="0"/>
+        <w:ind w:left="360"/>
+      </w:pPr>
+      <w:r>
+        <w:t>So it follows that for a tree with n nodes and height h</w:t>
+      </w:r>
+    </w:p>
+    <w:p>
+      <w:pPr>
+        <w:spacing w:after="0"/>
+        <w:ind w:left="360"/>
+      </w:pPr>
+      <w:r>
+        <w:t>N &lt;= 2</w:t>
+      </w:r>
+      <w:r>
+        <w:rPr>
+          <w:vertAlign w:val="superscript"/>
+        </w:rPr>
+        <w:t>h+1</w:t>
+      </w:r>
+      <w:r>
+        <w:t>- 1</w:t>
+      </w:r>
+    </w:p>
+    <w:p>
+      <w:pPr>
+        <w:pStyle w:val="ListParagraph"/>
+        <w:numPr>
+          <w:ilvl w:val="0"/>
+          <w:numId w:val="14"/>
+        </w:numPr>
+        <w:spacing w:after="0"/>
+      </w:pPr>
+      <w:r>
+        <w:t>h &gt;= log</w:t>
+      </w:r>
+      <w:r>
+        <w:rPr>
+          <w:vertAlign w:val="subscript"/>
+        </w:rPr>
+        <w:t>2</w:t>
+      </w:r>
+      <w:r>
+        <w:t>n</w:t>
+      </w:r>
+    </w:p>
+    <w:p>
+      <w:pPr>
+        <w:pStyle w:val="ListParagraph"/>
+        <w:numPr>
+          <w:ilvl w:val="0"/>
+          <w:numId w:val="11"/>
+        </w:numPr>
+        <w:spacing w:after="0"/>
+      </w:pPr>
+      <w:r>
+        <w:lastRenderedPageBreak/>
+        <w:t>Complete Binary Trees</w:t>
+      </w:r>
+    </w:p>
+    <w:p>
+      <w:pPr>
+        <w:spacing w:after="0"/>
+        <w:ind w:left="360"/>
+      </w:pPr>
+      <w:r>
+        <w:t xml:space="preserve">A complete binary tree is a binary tree in which every level of the tree is fully filled, </w:t>
+      </w:r>
+      <w:proofErr w:type="gramStart"/>
+      <w:r>
+        <w:t>excepts</w:t>
+      </w:r>
+      <w:proofErr w:type="gramEnd"/>
+      <w:r>
+        <w:t xml:space="preserve"> for perhaps the last level. To the extent that the last lever is filled, it’s filled left to right.</w:t>
+      </w:r>
+    </w:p>
+    <w:p>
+      <w:pPr>
+        <w:spacing w:after="0"/>
+        <w:ind w:left="360"/>
+      </w:pPr>
+      <w:r>
+        <w:rPr>
+          <w:noProof/>
+        </w:rPr>
+        <w:drawing>
+          <wp:inline distT="0" distB="0" distL="0" distR="0">
+            <wp:extent cx="5943600" cy="1642745"/>
+            <wp:effectExtent l="0" t="0" r="0" b="0"/>
+            <wp:docPr id="4" name="Picture 4"/>
+            <wp:cNvGraphicFramePr>
+              <a:graphicFrameLocks xmlns:a="http://schemas.openxmlformats.org/drawingml/2006/main" noChangeAspect="1"/>
+            </wp:cNvGraphicFramePr>
+            <a:graphic xmlns:a="http://schemas.openxmlformats.org/drawingml/2006/main">
+              <a:graphicData uri="http://schemas.openxmlformats.org/drawingml/2006/picture">
+                <pic:pic xmlns:pic="http://schemas.openxmlformats.org/drawingml/2006/picture">
+                  <pic:nvPicPr>
+                    <pic:cNvPr id="4" name="completetree.PNG"/>
+                    <pic:cNvPicPr/>
+                  </pic:nvPicPr>
+                  <pic:blipFill>
+                    <a:blip r:embed="rId8">
+                      <a:extLst>
+                        <a:ext uri="{28A0092B-C50C-407E-A947-70E740481C1C}">
+                          <a14:useLocalDpi xmlns:a14="http://schemas.microsoft.com/office/drawing/2010/main" val="0"/>
+                        </a:ext>
+                      </a:extLst>
+                    </a:blip>
+                    <a:stretch>
+                      <a:fillRect/>
+                    </a:stretch>
+                  </pic:blipFill>
+                  <pic:spPr>
+                    <a:xfrm>
+                      <a:off x="0" y="0"/>
+                      <a:ext cx="5943600" cy="1642745"/>
+                    </a:xfrm>
+                    <a:prstGeom prst="rect">
+                      <a:avLst/>
+                    </a:prstGeom>
+                  </pic:spPr>
+                </pic:pic>
+              </a:graphicData>
+            </a:graphic>
+          </wp:inline>
+        </w:drawing>
+      </w:r>
+    </w:p>
+    <w:p>
+      <w:pPr>
+        <w:pStyle w:val="ListParagraph"/>
+        <w:numPr>
+          <w:ilvl w:val="0"/>
+          <w:numId w:val="11"/>
+        </w:numPr>
+        <w:spacing w:after="0"/>
+      </w:pPr>
+      <w:r>
+        <w:t>Full Binary Tree</w:t>
+      </w:r>
+    </w:p>
+    <w:p>
+      <w:pPr>
+        <w:spacing w:after="0"/>
+        <w:ind w:left="360"/>
+      </w:pPr>
+      <w:r>
+        <w:t xml:space="preserve">A full binary tree is a binary tree in which every node has either zero or two children. That’s, no nodes have only one child </w:t>
+      </w:r>
+      <w:r>
+        <w:rPr>
+          <w:noProof/>
+        </w:rPr>
+        <w:drawing>
+          <wp:inline distT="0" distB="0" distL="0" distR="0">
+            <wp:extent cx="5943600" cy="1646555"/>
+            <wp:effectExtent l="0" t="0" r="0" b="0"/>
+            <wp:docPr id="5" name="Picture 5"/>
+            <wp:cNvGraphicFramePr>
+              <a:graphicFrameLocks xmlns:a="http://schemas.openxmlformats.org/drawingml/2006/main" noChangeAspect="1"/>
+            </wp:cNvGraphicFramePr>
+            <a:graphic xmlns:a="http://schemas.openxmlformats.org/drawingml/2006/main">
+              <a:graphicData uri="http://schemas.openxmlformats.org/drawingml/2006/picture">
+                <pic:pic xmlns:pic="http://schemas.openxmlformats.org/drawingml/2006/picture">
+                  <pic:nvPicPr>
+                    <pic:cNvPr id="5" name="fulltree.PNG"/>
+                    <pic:cNvPicPr/>
+                  </pic:nvPicPr>
+                  <pic:blipFill>
+                    <a:blip r:embed="rId9">
+                      <a:extLst>
+                        <a:ext uri="{28A0092B-C50C-407E-A947-70E740481C1C}">
+                          <a14:useLocalDpi xmlns:a14="http://schemas.microsoft.com/office/drawing/2010/main" val="0"/>
+                        </a:ext>
+                      </a:extLst>
+                    </a:blip>
+                    <a:stretch>
+                      <a:fillRect/>
+                    </a:stretch>
+                  </pic:blipFill>
+                  <pic:spPr>
+                    <a:xfrm>
+                      <a:off x="0" y="0"/>
+                      <a:ext cx="5943600" cy="1646555"/>
+                    </a:xfrm>
+                    <a:prstGeom prst="rect">
+                      <a:avLst/>
+                    </a:prstGeom>
+                  </pic:spPr>
+                </pic:pic>
+              </a:graphicData>
+            </a:graphic>
+          </wp:inline>
+        </w:drawing>
+      </w:r>
+    </w:p>
+    <w:p>
+      <w:pPr>
+        <w:pStyle w:val="ListParagraph"/>
+        <w:numPr>
+          <w:ilvl w:val="0"/>
+          <w:numId w:val="11"/>
+        </w:numPr>
+        <w:spacing w:after="0"/>
+      </w:pPr>
+      <w:r>
+        <w:t>Perfect binary tree</w:t>
+      </w:r>
+    </w:p>
+    <w:p>
+      <w:pPr>
+        <w:spacing w:after="0"/>
+        <w:ind w:left="360"/>
+      </w:pPr>
+      <w:r>
+        <w:t>A perfect binary tree is one that is both full and complete. All leaf nodes will be at the same level, and this level has the maximum number of nodes.</w:t>
+      </w:r>
+    </w:p>
+    <w:p>
+      <w:pPr>
+        <w:spacing w:after="0"/>
+        <w:ind w:left="360"/>
+      </w:pPr>
+    </w:p>
+    <w:p>
+      <w:pPr>
+        <w:pStyle w:val="ListParagraph"/>
+        <w:numPr>
+          <w:ilvl w:val="0"/>
+          <w:numId w:val="16"/>
+        </w:numPr>
+        <w:spacing w:after="0"/>
+      </w:pPr>
+      <w:r>
+        <w:t>Binary tree Traversal</w:t>
+      </w:r>
+    </w:p>
+    <w:p>
+      <w:pPr>
+        <w:pStyle w:val="ListParagraph"/>
+        <w:numPr>
+          <w:ilvl w:val="0"/>
+          <w:numId w:val="17"/>
+        </w:numPr>
+        <w:spacing w:after="0"/>
+      </w:pPr>
+      <w:r>
+        <w:t xml:space="preserve">In-order Traversal </w:t>
+      </w:r>
+    </w:p>
+    <w:p>
+      <w:pPr>
+        <w:spacing w:after="0"/>
+        <w:ind w:left="720"/>
+      </w:pPr>
+      <w:r>
+        <w:t>In-order traversal means to visit the left branch, then the current node, and finally the right branch</w:t>
+      </w:r>
+    </w:p>
+    <w:p>
+      <w:pPr>
+        <w:spacing w:after="0"/>
+        <w:ind w:left="720"/>
+      </w:pPr>
+    </w:p>
+    <w:p>
+      <w:pPr>
+        <w:spacing w:after="0"/>
+        <w:ind w:left="720"/>
+      </w:pPr>
+      <w:r>
+        <w:t xml:space="preserve">Function </w:t>
+      </w:r>
+      <w:proofErr w:type="spellStart"/>
+      <w:r>
+        <w:t>inOrderTraversal</w:t>
+      </w:r>
+      <w:proofErr w:type="spellEnd"/>
+      <w:r>
+        <w:t xml:space="preserve"> (</w:t>
+      </w:r>
+      <w:proofErr w:type="spellStart"/>
+      <w:r>
+        <w:t>treenode</w:t>
+      </w:r>
+      <w:proofErr w:type="spellEnd"/>
+      <w:r>
+        <w:t xml:space="preserve"> node) {</w:t>
+      </w:r>
+    </w:p>
+    <w:p>
+      <w:pPr>
+        <w:spacing w:after="0"/>
+        <w:ind w:left="720"/>
+      </w:pPr>
+      <w:r>
+        <w:tab/>
+      </w:r>
+      <w:proofErr w:type="gramStart"/>
+      <w:r>
+        <w:t>If(</w:t>
+      </w:r>
+      <w:proofErr w:type="gramEnd"/>
+      <w:r>
+        <w:t>node != null) {</w:t>
+      </w:r>
+    </w:p>
+    <w:p>
+      <w:pPr>
+        <w:spacing w:after="0"/>
+        <w:ind w:left="720"/>
+      </w:pPr>
+      <w:r>
+        <w:tab/>
+      </w:r>
+      <w:r>
+        <w:tab/>
+      </w:r>
+      <w:proofErr w:type="spellStart"/>
+      <w:proofErr w:type="gramStart"/>
+      <w:r>
+        <w:t>inOrderTraversal</w:t>
+      </w:r>
+      <w:proofErr w:type="spellEnd"/>
+      <w:r>
+        <w:t>(</w:t>
+      </w:r>
+      <w:proofErr w:type="spellStart"/>
+      <w:proofErr w:type="gramEnd"/>
+      <w:r>
+        <w:t>node.left</w:t>
+      </w:r>
+      <w:proofErr w:type="spellEnd"/>
+      <w:r>
+        <w:t>);</w:t>
+      </w:r>
+    </w:p>
+    <w:p>
+      <w:pPr>
+        <w:spacing w:after="0"/>
+        <w:ind w:left="720"/>
+      </w:pPr>
+      <w:r>
+        <w:tab/>
+      </w:r>
+      <w:r>
+        <w:tab/>
+      </w:r>
+      <w:proofErr w:type="gramStart"/>
+      <w:r>
+        <w:t>visit(</w:t>
+      </w:r>
+      <w:proofErr w:type="gramEnd"/>
+      <w:r>
+        <w:t>node)</w:t>
+      </w:r>
+    </w:p>
+    <w:p>
+      <w:pPr>
+        <w:spacing w:after="0"/>
+        <w:ind w:left="720"/>
+      </w:pPr>
+      <w:r>
+        <w:tab/>
+      </w:r>
+      <w:r>
+        <w:tab/>
+      </w:r>
+      <w:proofErr w:type="spellStart"/>
+      <w:proofErr w:type="gramStart"/>
+      <w:r>
+        <w:t>inOrderTraversal</w:t>
+      </w:r>
+      <w:proofErr w:type="spellEnd"/>
+      <w:r>
+        <w:t>(</w:t>
+      </w:r>
+      <w:proofErr w:type="spellStart"/>
+      <w:proofErr w:type="gramEnd"/>
+      <w:r>
+        <w:t>node.right</w:t>
+      </w:r>
+      <w:proofErr w:type="spellEnd"/>
+      <w:r>
+        <w:t>);</w:t>
+      </w:r>
+      <w:r>
+        <w:tab/>
+      </w:r>
+    </w:p>
+    <w:p>
+      <w:pPr>
+        <w:spacing w:after="0"/>
+        <w:ind w:left="720" w:firstLine="720"/>
+      </w:pPr>
+      <w:r>
+        <w:t>}</w:t>
+      </w:r>
+    </w:p>
+    <w:p>
+      <w:pPr>
+        <w:spacing w:after="0"/>
+        <w:ind w:left="720"/>
+      </w:pPr>
+      <w:r>
+        <w:t>}</w:t>
+      </w:r>
+      <w:r>
+        <w:t xml:space="preserve"> </w:t>
+      </w:r>
+    </w:p>
+    <w:p>
+      <w:pPr>
+        <w:pStyle w:val="ListParagraph"/>
+        <w:numPr>
+          <w:ilvl w:val="0"/>
+          <w:numId w:val="17"/>
+        </w:numPr>
+        <w:spacing w:after="0"/>
+      </w:pPr>
+      <w:r>
+        <w:t>Pre-order Traversal</w:t>
+      </w:r>
+    </w:p>
+    <w:p>
+      <w:pPr>
+        <w:spacing w:after="0"/>
+        <w:ind w:left="720"/>
+      </w:pPr>
+      <w:r>
+        <w:t>Pre-order traversal visits the current node before its child nodes</w:t>
+      </w:r>
+    </w:p>
+    <w:p>
+      <w:pPr>
+        <w:spacing w:after="0"/>
+        <w:ind w:left="720"/>
+      </w:pPr>
+    </w:p>
+    <w:p>
+      <w:pPr>
+        <w:spacing w:after="0"/>
+        <w:ind w:left="720"/>
+      </w:pPr>
+    </w:p>
+    <w:p>
+      <w:pPr>
+        <w:spacing w:after="0"/>
+        <w:ind w:left="720"/>
+      </w:pPr>
+      <w:r>
+        <w:lastRenderedPageBreak/>
+        <w:t xml:space="preserve"> Function </w:t>
+      </w:r>
+      <w:proofErr w:type="spellStart"/>
+      <w:r>
+        <w:t>preOrderTraversal</w:t>
+      </w:r>
+      <w:proofErr w:type="spellEnd"/>
+      <w:r>
+        <w:t xml:space="preserve"> (</w:t>
+      </w:r>
+      <w:proofErr w:type="spellStart"/>
+      <w:r>
+        <w:t>treenode</w:t>
+      </w:r>
+      <w:proofErr w:type="spellEnd"/>
+      <w:r>
+        <w:t xml:space="preserve"> Node) {</w:t>
+      </w:r>
+    </w:p>
+    <w:p>
+      <w:pPr>
+        <w:spacing w:after="0"/>
+        <w:ind w:left="720"/>
+      </w:pPr>
+      <w:r>
+        <w:tab/>
+      </w:r>
+      <w:proofErr w:type="gramStart"/>
+      <w:r>
+        <w:t>If(</w:t>
+      </w:r>
+      <w:proofErr w:type="gramEnd"/>
+      <w:r>
+        <w:t>node != null) {</w:t>
+      </w:r>
+    </w:p>
+    <w:p>
+      <w:pPr>
+        <w:spacing w:after="0"/>
+        <w:ind w:left="720"/>
+      </w:pPr>
+      <w:r>
+        <w:tab/>
+      </w:r>
+      <w:r>
+        <w:tab/>
+      </w:r>
+      <w:proofErr w:type="gramStart"/>
+      <w:r>
+        <w:t>Visit(</w:t>
+      </w:r>
+      <w:proofErr w:type="gramEnd"/>
+      <w:r>
+        <w:t>node)</w:t>
+      </w:r>
+    </w:p>
+    <w:p>
+      <w:pPr>
+        <w:spacing w:after="0"/>
+        <w:ind w:left="720"/>
+      </w:pPr>
+      <w:r>
+        <w:tab/>
+      </w:r>
+      <w:r>
+        <w:tab/>
+      </w:r>
+      <w:proofErr w:type="spellStart"/>
+      <w:proofErr w:type="gramStart"/>
+      <w:r>
+        <w:t>preOrderTraversal</w:t>
+      </w:r>
+      <w:proofErr w:type="spellEnd"/>
+      <w:r>
+        <w:t>(</w:t>
+      </w:r>
+      <w:proofErr w:type="spellStart"/>
+      <w:proofErr w:type="gramEnd"/>
+      <w:r>
+        <w:t>node.left</w:t>
+      </w:r>
+      <w:proofErr w:type="spellEnd"/>
+      <w:r>
+        <w:t>);</w:t>
+      </w:r>
+    </w:p>
+    <w:p>
+      <w:pPr>
+        <w:spacing w:after="0"/>
+        <w:ind w:left="720"/>
+      </w:pPr>
+      <w:r>
+        <w:tab/>
+      </w:r>
+      <w:r>
+        <w:tab/>
+      </w:r>
+      <w:proofErr w:type="spellStart"/>
+      <w:proofErr w:type="gramStart"/>
+      <w:r>
+        <w:t>preOrderTraversal</w:t>
+      </w:r>
+      <w:proofErr w:type="spellEnd"/>
+      <w:r>
+        <w:t>(</w:t>
+      </w:r>
+      <w:proofErr w:type="spellStart"/>
+      <w:proofErr w:type="gramEnd"/>
+      <w:r>
+        <w:t>node.right</w:t>
+      </w:r>
+      <w:proofErr w:type="spellEnd"/>
+      <w:r>
+        <w:t>);</w:t>
+      </w:r>
+    </w:p>
+    <w:p>
+      <w:pPr>
+        <w:spacing w:after="0"/>
+        <w:ind w:left="720" w:firstLine="720"/>
+      </w:pPr>
+      <w:r>
+        <w:t>}</w:t>
+      </w:r>
+      <w:r>
+        <w:tab/>
+      </w:r>
+    </w:p>
+    <w:p>
+      <w:pPr>
+        <w:spacing w:after="0"/>
+        <w:ind w:left="720"/>
+      </w:pPr>
+      <w:r>
+        <w:t xml:space="preserve">} </w:t>
+      </w:r>
+    </w:p>
+    <w:p>
+      <w:pPr>
+        <w:spacing w:after="0"/>
+        <w:ind w:left="720"/>
+      </w:pPr>
+      <w:r>
+        <w:t>In a pre-order traversal, the root is always the first node visited.</w:t>
+      </w:r>
+    </w:p>
+    <w:p>
+      <w:pPr>
+        <w:spacing w:after="0"/>
+        <w:ind w:left="720"/>
+      </w:pPr>
+    </w:p>
+    <w:p>
+      <w:pPr>
+        <w:pStyle w:val="ListParagraph"/>
+        <w:numPr>
+          <w:ilvl w:val="0"/>
+          <w:numId w:val="17"/>
+        </w:numPr>
+        <w:spacing w:after="0"/>
+      </w:pPr>
+      <w:r>
+        <w:t>Post-Order traversal</w:t>
+      </w:r>
+    </w:p>
+    <w:p>
+      <w:pPr>
+        <w:spacing w:after="0"/>
+        <w:ind w:left="720"/>
+      </w:pPr>
+      <w:r>
+        <w:t>Post-order traversal visits the current node after its child node</w:t>
+      </w:r>
+    </w:p>
+    <w:p>
+      <w:pPr>
+        <w:spacing w:after="0"/>
+        <w:ind w:left="720"/>
+      </w:pPr>
+      <w:r>
+        <w:t xml:space="preserve">Function </w:t>
+      </w:r>
+      <w:proofErr w:type="spellStart"/>
+      <w:r>
+        <w:t>postOrderTraversal</w:t>
+      </w:r>
+      <w:proofErr w:type="spellEnd"/>
+      <w:r>
+        <w:t xml:space="preserve"> (</w:t>
+      </w:r>
+      <w:proofErr w:type="spellStart"/>
+      <w:r>
+        <w:t>treenode</w:t>
+      </w:r>
+      <w:proofErr w:type="spellEnd"/>
+      <w:r>
+        <w:t xml:space="preserve"> Node) {</w:t>
+      </w:r>
+    </w:p>
+    <w:p>
+      <w:pPr>
+        <w:spacing w:after="0"/>
+        <w:ind w:left="720"/>
+      </w:pPr>
+      <w:r>
+        <w:tab/>
+      </w:r>
+      <w:proofErr w:type="gramStart"/>
+      <w:r>
+        <w:t>If(</w:t>
+      </w:r>
+      <w:proofErr w:type="gramEnd"/>
+      <w:r>
+        <w:t>node != null) {</w:t>
+      </w:r>
+    </w:p>
+    <w:p>
+      <w:pPr>
+        <w:spacing w:after="0"/>
+        <w:ind w:left="720"/>
+      </w:pPr>
+      <w:r>
+        <w:tab/>
+      </w:r>
+      <w:r>
+        <w:tab/>
+      </w:r>
+      <w:proofErr w:type="spellStart"/>
+      <w:proofErr w:type="gramStart"/>
+      <w:r>
+        <w:t>postOrderTraversal</w:t>
+      </w:r>
+      <w:proofErr w:type="spellEnd"/>
+      <w:proofErr w:type="gramEnd"/>
+      <w:r>
+        <w:t xml:space="preserve"> </w:t>
+      </w:r>
+      <w:r>
+        <w:t>(</w:t>
+      </w:r>
+      <w:proofErr w:type="spellStart"/>
+      <w:r>
+        <w:t>node.left</w:t>
+      </w:r>
+      <w:proofErr w:type="spellEnd"/>
+      <w:r>
+        <w:t>);</w:t>
+      </w:r>
+    </w:p>
+    <w:p>
+      <w:pPr>
+        <w:spacing w:after="0"/>
+        <w:ind w:left="720"/>
+      </w:pPr>
+      <w:r>
+        <w:tab/>
+      </w:r>
+      <w:r>
+        <w:tab/>
+      </w:r>
+      <w:proofErr w:type="spellStart"/>
+      <w:proofErr w:type="gramStart"/>
+      <w:r>
+        <w:t>postOrderTraversal</w:t>
+      </w:r>
+      <w:proofErr w:type="spellEnd"/>
+      <w:proofErr w:type="gramEnd"/>
+      <w:r>
+        <w:t xml:space="preserve"> </w:t>
+      </w:r>
+      <w:r>
+        <w:t>(</w:t>
+      </w:r>
+      <w:proofErr w:type="spellStart"/>
+      <w:r>
+        <w:t>node.right</w:t>
+      </w:r>
+      <w:proofErr w:type="spellEnd"/>
+      <w:r>
+        <w:t>);</w:t>
+      </w:r>
+    </w:p>
+    <w:p>
+      <w:pPr>
+        <w:spacing w:after="0"/>
+        <w:ind w:left="720"/>
+      </w:pPr>
+      <w:r>
+        <w:tab/>
+      </w:r>
+      <w:r>
+        <w:tab/>
+      </w:r>
+      <w:proofErr w:type="gramStart"/>
+      <w:r>
+        <w:t>Visit</w:t>
+      </w:r>
+      <w:r>
+        <w:t>(</w:t>
+      </w:r>
+      <w:proofErr w:type="gramEnd"/>
+      <w:r>
+        <w:t>node)</w:t>
+      </w:r>
+    </w:p>
+    <w:p>
+      <w:pPr>
+        <w:spacing w:after="0"/>
+        <w:ind w:left="720" w:firstLine="720"/>
+      </w:pPr>
+      <w:r>
+        <w:t>}</w:t>
+      </w:r>
+      <w:r>
+        <w:tab/>
+      </w:r>
+    </w:p>
+    <w:p>
+      <w:pPr>
+        <w:spacing w:after="0"/>
+        <w:ind w:left="720"/>
+      </w:pPr>
+      <w:r>
+        <w:t xml:space="preserve">} </w:t>
+      </w:r>
+    </w:p>
+    <w:p>
+      <w:pPr>
+        <w:spacing w:after="0"/>
+        <w:ind w:left="720"/>
+      </w:pPr>
+    </w:p>
+    <w:p>
+      <w:pPr>
+        <w:pStyle w:val="ListParagraph"/>
+        <w:numPr>
+          <w:ilvl w:val="0"/>
+          <w:numId w:val="16"/>
+        </w:numPr>
+        <w:spacing w:after="0"/>
+      </w:pPr>
+      <w:r>
+        <w:t>Binary Heaps (min heaps and Max heaps)</w:t>
+      </w:r>
+    </w:p>
+    <w:p>
+      <w:pPr>
+        <w:pStyle w:val="ListParagraph"/>
+        <w:spacing w:after="0"/>
+      </w:pPr>
+      <w:r>
+        <w:t xml:space="preserve">A min heap Is a complete binary tree </w:t>
+      </w:r>
+      <w:proofErr w:type="gramStart"/>
+      <w:r>
+        <w:t>( that’s</w:t>
+      </w:r>
+      <w:proofErr w:type="gramEnd"/>
+      <w:r>
+        <w:t xml:space="preserve"> totally filled other than the rightmost elements on the last level) where each node is smaller than its children. The root, therefore, is the minimum element in the tree</w:t>
+      </w:r>
+    </w:p>
+    <w:p>
+      <w:pPr>
+        <w:pStyle w:val="ListParagraph"/>
+        <w:spacing w:after="0"/>
+      </w:pPr>
+      <w:r>
+        <w:t>2 Operations:</w:t>
+      </w:r>
+    </w:p>
+    <w:p>
+      <w:pPr>
+        <w:pStyle w:val="ListParagraph"/>
+        <w:spacing w:after="0"/>
+      </w:pPr>
+      <w:r>
+        <w:t>+ Insert</w:t>
+      </w:r>
+    </w:p>
+    <w:p>
+      <w:pPr>
+        <w:pStyle w:val="ListParagraph"/>
+        <w:spacing w:after="0"/>
+      </w:pPr>
+      <w:r>
+        <w:t xml:space="preserve">+ </w:t>
+      </w:r>
+      <w:proofErr w:type="spellStart"/>
+      <w:r>
+        <w:t>extract_min</w:t>
+      </w:r>
+      <w:proofErr w:type="spellEnd"/>
+    </w:p>
+    <w:p>
+      <w:pPr>
+        <w:pStyle w:val="ListParagraph"/>
+        <w:spacing w:after="0"/>
+      </w:pPr>
+    </w:p>
+    <w:p>
+      <w:pPr>
+        <w:pStyle w:val="ListParagraph"/>
+        <w:numPr>
+          <w:ilvl w:val="0"/>
+          <w:numId w:val="6"/>
+        </w:numPr>
+        <w:spacing w:after="0"/>
+      </w:pPr>
+      <w:r>
+        <w:t xml:space="preserve">Insert: </w:t>
+      </w:r>
+    </w:p>
+    <w:p>
+      <w:pPr>
+        <w:pStyle w:val="ListParagraph"/>
+        <w:spacing w:after="0"/>
+      </w:pPr>
+      <w:r>
+        <w:t>When we insert into a min-heap, we always start by inserting the element at the bottom. We insert at the rightmost spot so as to maintain the complete tree property</w:t>
+      </w:r>
+    </w:p>
+    <w:p>
+      <w:pPr>
+        <w:pStyle w:val="ListParagraph"/>
+        <w:spacing w:after="0"/>
+      </w:pPr>
+      <w:r>
+        <w:t xml:space="preserve">Then, we fix the tree by swapping the new element with its parent, until we find an appropriate spot for the element. </w:t>
+      </w:r>
+    </w:p>
+    <w:p>
+      <w:pPr>
+        <w:pStyle w:val="ListParagraph"/>
+        <w:spacing w:after="0"/>
+      </w:pPr>
+      <w:r>
+        <w:rPr>
+          <w:noProof/>
+        </w:rPr>
+        <w:drawing>
+          <wp:inline distT="0" distB="0" distL="0" distR="0">
+            <wp:extent cx="5943600" cy="1183640"/>
+            <wp:effectExtent l="0" t="0" r="0" b="0"/>
+            <wp:docPr id="6" name="Picture 6"/>
+            <wp:cNvGraphicFramePr>
+              <a:graphicFrameLocks xmlns:a="http://schemas.openxmlformats.org/drawingml/2006/main" noChangeAspect="1"/>
+            </wp:cNvGraphicFramePr>
+            <a:graphic xmlns:a="http://schemas.openxmlformats.org/drawingml/2006/main">
+              <a:graphicData uri="http://schemas.openxmlformats.org/drawingml/2006/picture">
+                <pic:pic xmlns:pic="http://schemas.openxmlformats.org/drawingml/2006/picture">
+                  <pic:nvPicPr>
+                    <pic:cNvPr id="6" name="minheap.PNG"/>
+                    <pic:cNvPicPr/>
+                  </pic:nvPicPr>
+                  <pic:blipFill>
+                    <a:blip r:embed="rId10">
+                      <a:extLst>
+                        <a:ext uri="{28A0092B-C50C-407E-A947-70E740481C1C}">
+                          <a14:useLocalDpi xmlns:a14="http://schemas.microsoft.com/office/drawing/2010/main" val="0"/>
+                        </a:ext>
+                      </a:extLst>
+                    </a:blip>
+                    <a:stretch>
+                      <a:fillRect/>
+                    </a:stretch>
+                  </pic:blipFill>
+                  <pic:spPr>
+                    <a:xfrm>
+                      <a:off x="0" y="0"/>
+                      <a:ext cx="5943600" cy="1183640"/>
+                    </a:xfrm>
+                    <a:prstGeom prst="rect">
+                      <a:avLst/>
+                    </a:prstGeom>
+                  </pic:spPr>
+                </pic:pic>
+              </a:graphicData>
+            </a:graphic>
+          </wp:inline>
+        </w:drawing>
+      </w:r>
+    </w:p>
+    <w:p>
+      <w:pPr>
+        <w:pStyle w:val="ListParagraph"/>
+        <w:spacing w:after="0"/>
+      </w:pPr>
+      <w:r>
+        <w:t xml:space="preserve">This takes </w:t>
+      </w:r>
+      <w:proofErr w:type="gramStart"/>
+      <w:r>
+        <w:t>O(</w:t>
+      </w:r>
+      <w:proofErr w:type="gramEnd"/>
+      <w:r>
+        <w:t>log n) time, where n is the number of nodes in the heap</w:t>
+      </w:r>
+    </w:p>
+    <w:p>
+      <w:pPr>
+        <w:pStyle w:val="ListParagraph"/>
+        <w:spacing w:after="0"/>
+      </w:pPr>
+    </w:p>
+    <w:p>
+      <w:pPr>
+        <w:pStyle w:val="ListParagraph"/>
+        <w:numPr>
+          <w:ilvl w:val="0"/>
+          <w:numId w:val="6"/>
+        </w:numPr>
+        <w:spacing w:after="0"/>
+      </w:pPr>
+      <w:r>
+        <w:t>Extract Minimum Element</w:t>
+      </w:r>
+    </w:p>
+    <w:p>
+      <w:pPr>
+        <w:spacing w:after="0"/>
+        <w:ind w:left="720"/>
+      </w:pPr>
+      <w:r>
+        <w:t xml:space="preserve">The root is the minimum element. How to remove it? </w:t>
+      </w:r>
+    </w:p>
+    <w:p>
+      <w:pPr>
+        <w:spacing w:after="0"/>
+        <w:ind w:left="720"/>
+      </w:pPr>
+      <w:r>
+        <w:t xml:space="preserve">First, remove the root and swap it with the last element of the heap (the bottommost, rightmost element). </w:t>
+      </w:r>
+    </w:p>
+    <w:p>
+      <w:pPr>
+        <w:spacing w:after="0"/>
+        <w:ind w:left="720"/>
+      </w:pPr>
+      <w:r>
+        <w:lastRenderedPageBreak/>
+        <w:t>Then, we bubble down this element, swapping it with one of its children until the min-heap property is restored.</w:t>
+      </w:r>
+    </w:p>
+    <w:p>
+      <w:pPr>
+        <w:spacing w:after="0"/>
+        <w:ind w:left="720"/>
+      </w:pPr>
+      <w:r>
+        <w:t>Always swap the smallest one to maintain the main-heap ordering.</w:t>
+      </w:r>
+    </w:p>
+    <w:p>
+      <w:pPr>
+        <w:spacing w:after="0"/>
+        <w:ind w:left="720"/>
+      </w:pPr>
+      <w:r>
+        <w:rPr>
+          <w:noProof/>
+        </w:rPr>
+        <w:drawing>
+          <wp:inline distT="0" distB="0" distL="0" distR="0">
+            <wp:extent cx="5943600" cy="1388745"/>
+            <wp:effectExtent l="0" t="0" r="0" b="1905"/>
+            <wp:docPr id="7" name="Picture 7"/>
+            <wp:cNvGraphicFramePr>
+              <a:graphicFrameLocks xmlns:a="http://schemas.openxmlformats.org/drawingml/2006/main" noChangeAspect="1"/>
+            </wp:cNvGraphicFramePr>
+            <a:graphic xmlns:a="http://schemas.openxmlformats.org/drawingml/2006/main">
+              <a:graphicData uri="http://schemas.openxmlformats.org/drawingml/2006/picture">
+                <pic:pic xmlns:pic="http://schemas.openxmlformats.org/drawingml/2006/picture">
+                  <pic:nvPicPr>
+                    <pic:cNvPr id="7" name="extractmin.PNG"/>
+                    <pic:cNvPicPr/>
+                  </pic:nvPicPr>
+                  <pic:blipFill>
+                    <a:blip r:embed="rId11">
+                      <a:extLst>
+                        <a:ext uri="{28A0092B-C50C-407E-A947-70E740481C1C}">
+                          <a14:useLocalDpi xmlns:a14="http://schemas.microsoft.com/office/drawing/2010/main" val="0"/>
+                        </a:ext>
+                      </a:extLst>
+                    </a:blip>
+                    <a:stretch>
+                      <a:fillRect/>
+                    </a:stretch>
+                  </pic:blipFill>
+                  <pic:spPr>
+                    <a:xfrm>
+                      <a:off x="0" y="0"/>
+                      <a:ext cx="5943600" cy="1388745"/>
+                    </a:xfrm>
+                    <a:prstGeom prst="rect">
+                      <a:avLst/>
+                    </a:prstGeom>
+                  </pic:spPr>
+                </pic:pic>
+              </a:graphicData>
+            </a:graphic>
+          </wp:inline>
+        </w:drawing>
+      </w:r>
+    </w:p>
+    <w:p>
+      <w:pPr>
+        <w:pStyle w:val="ListParagraph"/>
+        <w:numPr>
+          <w:ilvl w:val="0"/>
+          <w:numId w:val="16"/>
+        </w:numPr>
+        <w:spacing w:after="0"/>
+      </w:pPr>
+      <w:r>
+        <w:t>Tries (prefix Trees)</w:t>
+      </w:r>
+    </w:p>
+    <w:p>
+      <w:pPr>
+        <w:spacing w:after="0"/>
+        <w:ind w:left="360"/>
+      </w:pPr>
+      <w:r>
+        <w:t xml:space="preserve">A </w:t>
+      </w:r>
+      <w:proofErr w:type="spellStart"/>
+      <w:r>
+        <w:t>trie</w:t>
+      </w:r>
+      <w:proofErr w:type="spellEnd"/>
+      <w:r>
+        <w:t xml:space="preserve"> is a variant of an n-</w:t>
+      </w:r>
+      <w:proofErr w:type="spellStart"/>
+      <w:r>
+        <w:t>ary</w:t>
+      </w:r>
+      <w:proofErr w:type="spellEnd"/>
+      <w:r>
+        <w:t xml:space="preserve"> tree in which characters are stored at each node. Each path down the tree may represent a word.</w:t>
+      </w:r>
+    </w:p>
+    <w:p>
+      <w:pPr>
+        <w:spacing w:after="0"/>
+        <w:ind w:left="360"/>
+      </w:pPr>
+      <w:r>
+        <w:t>The * node (null nodes) are often used to indicate complete words. For example, the fact that there is a * node under MANY indicates that MANY is a complete word.</w:t>
+      </w:r>
+      <w:r>
+        <w:br/>
+        <w:t>The implementation of these * nodes might be a special type of child or we could use just a Boolean flag terminates within parent node</w:t>
+      </w:r>
+      <w:r>
+        <w:rPr>
+          <w:noProof/>
+        </w:rPr>
+        <w:drawing>
+          <wp:inline distT="0" distB="0" distL="0" distR="0">
+            <wp:extent cx="3839111" cy="2829320"/>
+            <wp:effectExtent l="0" t="0" r="9525" b="9525"/>
+            <wp:docPr id="8" name="Picture 8"/>
+            <wp:cNvGraphicFramePr>
+              <a:graphicFrameLocks xmlns:a="http://schemas.openxmlformats.org/drawingml/2006/main" noChangeAspect="1"/>
+            </wp:cNvGraphicFramePr>
+            <a:graphic xmlns:a="http://schemas.openxmlformats.org/drawingml/2006/main">
+              <a:graphicData uri="http://schemas.openxmlformats.org/drawingml/2006/picture">
+                <pic:pic xmlns:pic="http://schemas.openxmlformats.org/drawingml/2006/picture">
+                  <pic:nvPicPr>
+                    <pic:cNvPr id="8" name="trie.PNG"/>
+                    <pic:cNvPicPr/>
+                  </pic:nvPicPr>
+                  <pic:blipFill>
+                    <a:blip r:embed="rId12">
+                      <a:extLst>
+                        <a:ext uri="{28A0092B-C50C-407E-A947-70E740481C1C}">
+                          <a14:useLocalDpi xmlns:a14="http://schemas.microsoft.com/office/drawing/2010/main" val="0"/>
+                        </a:ext>
+                      </a:extLst>
+                    </a:blip>
+                    <a:stretch>
+                      <a:fillRect/>
+                    </a:stretch>
+                  </pic:blipFill>
+                  <pic:spPr>
+                    <a:xfrm>
+                      <a:off x="0" y="0"/>
+                      <a:ext cx="3839111" cy="2829320"/>
+                    </a:xfrm>
+                    <a:prstGeom prst="rect">
+                      <a:avLst/>
+                    </a:prstGeom>
+                  </pic:spPr>
+                </pic:pic>
+              </a:graphicData>
+            </a:graphic>
+          </wp:inline>
+        </w:drawing>
+      </w:r>
+    </w:p>
+    <w:p>
+      <w:pPr>
+        <w:spacing w:after="0"/>
+        <w:ind w:left="360"/>
+      </w:pPr>
+      <w:r>
+        <w:t xml:space="preserve">A </w:t>
+      </w:r>
+      <w:proofErr w:type="spellStart"/>
+      <w:r>
+        <w:t>trie</w:t>
+      </w:r>
+      <w:proofErr w:type="spellEnd"/>
+      <w:r>
+        <w:t xml:space="preserve"> is used to store the entire (English) language for quick prefix lookups.</w:t>
+      </w:r>
+    </w:p>
+    <w:p>
+      <w:pPr>
+        <w:spacing w:after="0"/>
+        <w:ind w:left="360"/>
+      </w:pPr>
+    </w:p>
+    <w:p>
+      <w:pPr>
+        <w:pStyle w:val="ListParagraph"/>
+        <w:numPr>
+          <w:ilvl w:val="0"/>
+          <w:numId w:val="16"/>
+        </w:numPr>
+        <w:spacing w:after="0"/>
+      </w:pPr>
+      <w:r>
+        <w:t>Graph</w:t>
+      </w:r>
+    </w:p>
+    <w:p>
+      <w:pPr>
+        <w:spacing w:after="0"/>
+        <w:ind w:left="360"/>
+      </w:pPr>
+      <w:r>
+        <w:t>A tree is actually a type of graph, but not all graphs are trees. A tree is a connected graph without cycles.</w:t>
+      </w:r>
+    </w:p>
+    <w:p>
+      <w:pPr>
+        <w:spacing w:after="0"/>
+        <w:ind w:left="360"/>
+      </w:pPr>
+      <w:r>
+        <w:t>A graph is a collection of nodes with edges between them</w:t>
+      </w:r>
+    </w:p>
+    <w:p>
+      <w:pPr>
+        <w:spacing w:after="0"/>
+        <w:ind w:left="360"/>
+      </w:pPr>
+      <w:r>
+        <w:t>A graph can be either directed (1 way street) or undirected (2 way street)</w:t>
+      </w:r>
+    </w:p>
+    <w:p>
+      <w:pPr>
+        <w:spacing w:after="0"/>
+        <w:ind w:left="360"/>
+      </w:pPr>
+      <w:r>
+        <w:t>A graph might consist of multiple isolated subgraphs. If there is a path between every pair of vertices, it’s called a “connected graph”</w:t>
+      </w:r>
+    </w:p>
+    <w:p>
+      <w:pPr>
+        <w:spacing w:after="0"/>
+        <w:ind w:left="360"/>
+      </w:pPr>
+      <w:r>
+        <w:t>The graph can also have cycles. An acyclic graph is one without cycles</w:t>
+      </w:r>
+    </w:p>
+    <w:p>
+      <w:pPr>
+        <w:spacing w:after="0"/>
+        <w:ind w:left="360"/>
+      </w:pPr>
+      <w:r>
+        <w:rPr>
+          <w:noProof/>
+        </w:rPr>
+        <w:lastRenderedPageBreak/>
+        <w:drawing>
+          <wp:inline distT="0" distB="0" distL="0" distR="0">
+            <wp:extent cx="2628824" cy="1046585"/>
+            <wp:effectExtent l="0" t="0" r="635" b="1270"/>
+            <wp:docPr id="9" name="Picture 9"/>
+            <wp:cNvGraphicFramePr>
+              <a:graphicFrameLocks xmlns:a="http://schemas.openxmlformats.org/drawingml/2006/main" noChangeAspect="1"/>
+            </wp:cNvGraphicFramePr>
+            <a:graphic xmlns:a="http://schemas.openxmlformats.org/drawingml/2006/main">
+              <a:graphicData uri="http://schemas.openxmlformats.org/drawingml/2006/picture">
+                <pic:pic xmlns:pic="http://schemas.openxmlformats.org/drawingml/2006/picture">
+                  <pic:nvPicPr>
+                    <pic:cNvPr id="9" name="graph.PNG"/>
+                    <pic:cNvPicPr/>
+                  </pic:nvPicPr>
+                  <pic:blipFill>
+                    <a:blip r:embed="rId13">
+                      <a:extLst>
+                        <a:ext uri="{28A0092B-C50C-407E-A947-70E740481C1C}">
+                          <a14:useLocalDpi xmlns:a14="http://schemas.microsoft.com/office/drawing/2010/main" val="0"/>
+                        </a:ext>
+                      </a:extLst>
+                    </a:blip>
+                    <a:stretch>
+                      <a:fillRect/>
+                    </a:stretch>
+                  </pic:blipFill>
+                  <pic:spPr>
+                    <a:xfrm>
+                      <a:off x="0" y="0"/>
+                      <a:ext cx="2628824" cy="1046585"/>
+                    </a:xfrm>
+                    <a:prstGeom prst="rect">
+                      <a:avLst/>
+                    </a:prstGeom>
+                  </pic:spPr>
+                </pic:pic>
+              </a:graphicData>
+            </a:graphic>
+          </wp:inline>
+        </w:drawing>
+      </w:r>
+    </w:p>
+    <w:p>
+      <w:pPr>
+        <w:spacing w:after="0"/>
+        <w:ind w:left="360"/>
+      </w:pPr>
+    </w:p>
+    <w:p>
+      <w:pPr>
+        <w:spacing w:after="0"/>
+        <w:ind w:left="360"/>
+      </w:pPr>
+      <w:r>
+        <w:t>In programing, there are two common ways to represent a graph</w:t>
+      </w:r>
+    </w:p>
+    <w:p>
+      <w:pPr>
+        <w:spacing w:after="0"/>
+        <w:ind w:left="360"/>
+      </w:pPr>
+    </w:p>
+    <w:p>
+      <w:pPr>
+        <w:pStyle w:val="ListParagraph"/>
+        <w:numPr>
+          <w:ilvl w:val="0"/>
+          <w:numId w:val="6"/>
+        </w:numPr>
+        <w:spacing w:after="0"/>
+        <w:rPr>
+          <w:u w:val="single"/>
+        </w:rPr>
+      </w:pPr>
+      <w:r>
+        <w:rPr>
+          <w:u w:val="single"/>
+        </w:rPr>
+        <w:t>Adjacency List</w:t>
+      </w:r>
+    </w:p>
+    <w:p>
+      <w:pPr>
+        <w:spacing w:after="0"/>
+        <w:ind w:left="360"/>
+      </w:pPr>
+      <w:r>
+        <w:t xml:space="preserve">Every </w:t>
+      </w:r>
+      <w:proofErr w:type="gramStart"/>
+      <w:r>
+        <w:t>vertex(</w:t>
+      </w:r>
+      <w:proofErr w:type="gramEnd"/>
+      <w:r>
+        <w:t xml:space="preserve"> or node) stores a list of adjacent vertices. In an undirected graph, an edge like (a, b) would be stored </w:t>
+      </w:r>
+      <w:proofErr w:type="spellStart"/>
+      <w:r>
+        <w:t>twince</w:t>
+      </w:r>
+      <w:proofErr w:type="spellEnd"/>
+    </w:p>
+    <w:p>
+      <w:pPr>
+        <w:spacing w:after="0"/>
+        <w:ind w:left="360"/>
+      </w:pPr>
+      <w:r>
+        <w:t>Graph = function () {</w:t>
+      </w:r>
+    </w:p>
+    <w:p>
+      <w:pPr>
+        <w:spacing w:after="0"/>
+        <w:ind w:left="360"/>
+      </w:pPr>
+      <w:r>
+        <w:tab/>
+      </w:r>
+      <w:proofErr w:type="spellStart"/>
+      <w:r>
+        <w:t>Var</w:t>
+      </w:r>
+      <w:proofErr w:type="spellEnd"/>
+      <w:r>
+        <w:t xml:space="preserve"> nodes = []</w:t>
+      </w:r>
+    </w:p>
+    <w:p>
+      <w:pPr>
+        <w:spacing w:after="0"/>
+        <w:ind w:left="360"/>
+      </w:pPr>
+      <w:r>
+        <w:t>}</w:t>
+      </w:r>
+    </w:p>
+    <w:p>
+      <w:pPr>
+        <w:spacing w:after="0"/>
+        <w:ind w:left="360"/>
+      </w:pPr>
+      <w:r>
+        <w:t>Node = function {</w:t>
+      </w:r>
+    </w:p>
+    <w:p>
+      <w:pPr>
+        <w:spacing w:after="0"/>
+        <w:ind w:left="360"/>
+      </w:pPr>
+      <w:r>
+        <w:tab/>
+      </w:r>
+      <w:proofErr w:type="spellStart"/>
+      <w:r>
+        <w:t>Var</w:t>
+      </w:r>
+      <w:proofErr w:type="spellEnd"/>
+      <w:r>
+        <w:t xml:space="preserve"> string name</w:t>
+      </w:r>
+    </w:p>
+    <w:p>
+      <w:pPr>
+        <w:spacing w:after="0"/>
+        <w:ind w:left="360"/>
+      </w:pPr>
+      <w:r>
+        <w:tab/>
+      </w:r>
+      <w:proofErr w:type="spellStart"/>
+      <w:r>
+        <w:t>Var</w:t>
+      </w:r>
+      <w:proofErr w:type="spellEnd"/>
+      <w:r>
+        <w:t xml:space="preserve"> </w:t>
+      </w:r>
+      <w:proofErr w:type="spellStart"/>
+      <w:r>
+        <w:t>nodeChildren</w:t>
+      </w:r>
+      <w:proofErr w:type="spellEnd"/>
+      <w:r>
+        <w:t xml:space="preserve"> = []</w:t>
+      </w:r>
+    </w:p>
+    <w:p>
+      <w:pPr>
+        <w:spacing w:after="0"/>
+        <w:ind w:left="360"/>
+      </w:pPr>
+      <w:r>
+        <w:t>}</w:t>
+      </w:r>
+    </w:p>
+    <w:p>
+      <w:pPr>
+        <w:spacing w:after="0"/>
+        <w:ind w:left="360"/>
+      </w:pPr>
+      <w:r>
+        <w:t>The graph class is used because, unlike in a tree, you can’t necessarily reach all the nodes from a single node.</w:t>
+      </w:r>
+    </w:p>
+    <w:p>
+      <w:pPr>
+        <w:spacing w:after="0"/>
+        <w:ind w:left="360"/>
+      </w:pPr>
+      <w:r>
+        <w:t>You don’t necessarily need any additional classes to represent a graph. An array of list can store the adjacency list.</w:t>
+      </w:r>
+    </w:p>
+    <w:p>
+      <w:pPr>
+        <w:spacing w:after="0"/>
+        <w:ind w:left="360"/>
+      </w:pPr>
+      <w:r>
+        <w:rPr>
+          <w:noProof/>
+        </w:rPr>
+        <w:drawing>
+          <wp:inline distT="0" distB="0" distL="0" distR="0">
+            <wp:extent cx="1076475" cy="1676634"/>
+            <wp:effectExtent l="0" t="0" r="9525" b="0"/>
+            <wp:docPr id="10" name="Picture 10"/>
+            <wp:cNvGraphicFramePr>
+              <a:graphicFrameLocks xmlns:a="http://schemas.openxmlformats.org/drawingml/2006/main" noChangeAspect="1"/>
+            </wp:cNvGraphicFramePr>
+            <a:graphic xmlns:a="http://schemas.openxmlformats.org/drawingml/2006/main">
+              <a:graphicData uri="http://schemas.openxmlformats.org/drawingml/2006/picture">
+                <pic:pic xmlns:pic="http://schemas.openxmlformats.org/drawingml/2006/picture">
+                  <pic:nvPicPr>
+                    <pic:cNvPr id="10" name="adjacency.PNG"/>
+                    <pic:cNvPicPr/>
+                  </pic:nvPicPr>
+                  <pic:blipFill>
+                    <a:blip r:embed="rId14">
+                      <a:extLst>
+                        <a:ext uri="{28A0092B-C50C-407E-A947-70E740481C1C}">
+                          <a14:useLocalDpi xmlns:a14="http://schemas.microsoft.com/office/drawing/2010/main" val="0"/>
+                        </a:ext>
+                      </a:extLst>
+                    </a:blip>
+                    <a:stretch>
+                      <a:fillRect/>
+                    </a:stretch>
+                  </pic:blipFill>
+                  <pic:spPr>
+                    <a:xfrm>
+                      <a:off x="0" y="0"/>
+                      <a:ext cx="1076475" cy="1676634"/>
+                    </a:xfrm>
+                    <a:prstGeom prst="rect">
+                      <a:avLst/>
+                    </a:prstGeom>
+                  </pic:spPr>
+                </pic:pic>
+              </a:graphicData>
+            </a:graphic>
+          </wp:inline>
+        </w:drawing>
+      </w:r>
+    </w:p>
+    <w:p>
+      <w:pPr>
+        <w:pStyle w:val="ListParagraph"/>
+        <w:numPr>
+          <w:ilvl w:val="0"/>
+          <w:numId w:val="6"/>
+        </w:numPr>
+        <w:spacing w:after="0"/>
+      </w:pPr>
+      <w:r>
+        <w:t>Adjacency Matrices</w:t>
+      </w:r>
+    </w:p>
+    <w:p>
+      <w:pPr>
+        <w:spacing w:after="0"/>
+        <w:ind w:left="360"/>
+      </w:pPr>
+      <w:r>
+        <w:t xml:space="preserve">An adjacency matrix is an </w:t>
+      </w:r>
+      <w:proofErr w:type="spellStart"/>
+      <w:r>
+        <w:t>NxN</w:t>
+      </w:r>
+      <w:proofErr w:type="spellEnd"/>
+      <w:r>
+        <w:t xml:space="preserve"> Boolean matrix </w:t>
+      </w:r>
+      <w:proofErr w:type="gramStart"/>
+      <w:r>
+        <w:t>( where</w:t>
+      </w:r>
+      <w:proofErr w:type="gramEnd"/>
+      <w:r>
+        <w:t xml:space="preserve"> N is the number of nodes), where a true value at matrix[</w:t>
+      </w:r>
+      <w:proofErr w:type="spellStart"/>
+      <w:r>
+        <w:t>i</w:t>
+      </w:r>
+      <w:proofErr w:type="spellEnd"/>
+      <w:r>
+        <w:t xml:space="preserve">][j] indicated an edge from node I to node j. </w:t>
+      </w:r>
+    </w:p>
+    <w:p>
+      <w:pPr>
+        <w:spacing w:after="0"/>
+        <w:ind w:left="360"/>
+      </w:pPr>
+      <w:r>
+        <w:t xml:space="preserve">In an undirected graph, an adjacency matric will be symmetric. </w:t>
+      </w:r>
+    </w:p>
+    <w:p>
+      <w:pPr>
+        <w:spacing w:after="0"/>
+        <w:ind w:left="360"/>
+      </w:pPr>
+      <w:r>
+        <w:rPr>
+          <w:noProof/>
+        </w:rPr>
+        <w:drawing>
+          <wp:inline distT="0" distB="0" distL="0" distR="0">
+            <wp:extent cx="5941604" cy="1514246"/>
+            <wp:effectExtent l="0" t="0" r="2540" b="0"/>
+            <wp:docPr id="11" name="Picture 11"/>
+            <wp:cNvGraphicFramePr>
+              <a:graphicFrameLocks xmlns:a="http://schemas.openxmlformats.org/drawingml/2006/main" noChangeAspect="1"/>
+            </wp:cNvGraphicFramePr>
+            <a:graphic xmlns:a="http://schemas.openxmlformats.org/drawingml/2006/main">
+              <a:graphicData uri="http://schemas.openxmlformats.org/drawingml/2006/picture">
+                <pic:pic xmlns:pic="http://schemas.openxmlformats.org/drawingml/2006/picture">
+                  <pic:nvPicPr>
+                    <pic:cNvPr id="11" name="AdjacencyMatric.PNG"/>
+                    <pic:cNvPicPr/>
+                  </pic:nvPicPr>
+                  <pic:blipFill>
+                    <a:blip r:embed="rId15">
+                      <a:extLst>
+                        <a:ext uri="{28A0092B-C50C-407E-A947-70E740481C1C}">
+                          <a14:useLocalDpi xmlns:a14="http://schemas.microsoft.com/office/drawing/2010/main" val="0"/>
+                        </a:ext>
+                      </a:extLst>
+                    </a:blip>
+                    <a:stretch>
+                      <a:fillRect/>
+                    </a:stretch>
+                  </pic:blipFill>
+                  <pic:spPr>
+                    <a:xfrm>
+                      <a:off x="0" y="0"/>
+                      <a:ext cx="5970668" cy="1521653"/>
+                    </a:xfrm>
+                    <a:prstGeom prst="rect">
+                      <a:avLst/>
+                    </a:prstGeom>
+                  </pic:spPr>
+                </pic:pic>
+              </a:graphicData>
+            </a:graphic>
+          </wp:inline>
+        </w:drawing>
+      </w:r>
+    </w:p>
+    <w:p>
+      <w:pPr>
+        <w:spacing w:after="0"/>
+        <w:ind w:left="360"/>
+      </w:pPr>
+      <w:r>
+        <w:lastRenderedPageBreak/>
+        <w:t xml:space="preserve">The same graph algorithms that are used on adjacency list can be performed with adjacency matrices, but they may be somewhat less efficient. In the adjacency list representation, you can easily iterate through the neighbors of a node. In the adjacency matrix representation, you will need to iterate through all the nodes to identify a node’s neighbors. </w:t>
+      </w:r>
       <w:bookmarkStart w:id="0" w:name="_GoBack"/>
       <w:bookmarkEnd w:id="0"/>
-    </w:p>
-    <w:p>
-      <w:pPr>
-        <w:spacing w:after="0"/>
-        <w:ind w:left="360"/>
-      </w:pPr>
-      <w:r>
-        <w:t>}</w:t>
-      </w:r>
-    </w:p>
-    <w:p>
-      <w:pPr>
-        <w:spacing w:after="0"/>
-        <w:ind w:left="360"/>
-      </w:pPr>
-      <w:proofErr w:type="spellStart"/>
-      <w:r>
-        <w:t>Stack.prototype.isEmpt</w:t>
-      </w:r>
-      <w:r>
-        <w:t>y</w:t>
-      </w:r>
-      <w:proofErr w:type="spellEnd"/>
     </w:p>
     <w:sectPr>
       <w:pgSz w:w="12240" w:h="15840"/>
@@ -7230,6 +9439,95 @@
     </w:lvl>
   </w:abstractNum>
   <w:abstractNum w:abstractNumId="4" w15:restartNumberingAfterBreak="0">
+    <w:nsid w:val="1EB36752"/>
+    <w:multiLevelType w:val="hybridMultilevel"/>
+    <w:tmpl w:val="45BA57A8"/>
+    <w:lvl w:ilvl="0" w:tplc="04090017">
+      <w:start w:val="1"/>
+      <w:numFmt w:val="lowerLetter"/>
+      <w:lvlText w:val="%1)"/>
+      <w:lvlJc w:val="left"/>
+      <w:pPr>
+        <w:ind w:left="720" w:hanging="360"/>
+      </w:pPr>
+      <w:rPr>
+        <w:rFonts w:hint="default"/>
+      </w:rPr>
+    </w:lvl>
+    <w:lvl w:ilvl="1" w:tplc="04090019" w:tentative="1">
+      <w:start w:val="1"/>
+      <w:numFmt w:val="lowerLetter"/>
+      <w:lvlText w:val="%2."/>
+      <w:lvlJc w:val="left"/>
+      <w:pPr>
+        <w:ind w:left="1440" w:hanging="360"/>
+      </w:pPr>
+    </w:lvl>
+    <w:lvl w:ilvl="2" w:tplc="0409001B" w:tentative="1">
+      <w:start w:val="1"/>
+      <w:numFmt w:val="lowerRoman"/>
+      <w:lvlText w:val="%3."/>
+      <w:lvlJc w:val="right"/>
+      <w:pPr>
+        <w:ind w:left="2160" w:hanging="180"/>
+      </w:pPr>
+    </w:lvl>
+    <w:lvl w:ilvl="3" w:tplc="0409000F" w:tentative="1">
+      <w:start w:val="1"/>
+      <w:numFmt w:val="decimal"/>
+      <w:lvlText w:val="%4."/>
+      <w:lvlJc w:val="left"/>
+      <w:pPr>
+        <w:ind w:left="2880" w:hanging="360"/>
+      </w:pPr>
+    </w:lvl>
+    <w:lvl w:ilvl="4" w:tplc="04090019" w:tentative="1">
+      <w:start w:val="1"/>
+      <w:numFmt w:val="lowerLetter"/>
+      <w:lvlText w:val="%5."/>
+      <w:lvlJc w:val="left"/>
+      <w:pPr>
+        <w:ind w:left="3600" w:hanging="360"/>
+      </w:pPr>
+    </w:lvl>
+    <w:lvl w:ilvl="5" w:tplc="0409001B" w:tentative="1">
+      <w:start w:val="1"/>
+      <w:numFmt w:val="lowerRoman"/>
+      <w:lvlText w:val="%6."/>
+      <w:lvlJc w:val="right"/>
+      <w:pPr>
+        <w:ind w:left="4320" w:hanging="180"/>
+      </w:pPr>
+    </w:lvl>
+    <w:lvl w:ilvl="6" w:tplc="0409000F" w:tentative="1">
+      <w:start w:val="1"/>
+      <w:numFmt w:val="decimal"/>
+      <w:lvlText w:val="%7."/>
+      <w:lvlJc w:val="left"/>
+      <w:pPr>
+        <w:ind w:left="5040" w:hanging="360"/>
+      </w:pPr>
+    </w:lvl>
+    <w:lvl w:ilvl="7" w:tplc="04090019" w:tentative="1">
+      <w:start w:val="1"/>
+      <w:numFmt w:val="lowerLetter"/>
+      <w:lvlText w:val="%8."/>
+      <w:lvlJc w:val="left"/>
+      <w:pPr>
+        <w:ind w:left="5760" w:hanging="360"/>
+      </w:pPr>
+    </w:lvl>
+    <w:lvl w:ilvl="8" w:tplc="0409001B" w:tentative="1">
+      <w:start w:val="1"/>
+      <w:numFmt w:val="lowerRoman"/>
+      <w:lvlText w:val="%9."/>
+      <w:lvlJc w:val="right"/>
+      <w:pPr>
+        <w:ind w:left="6480" w:hanging="180"/>
+      </w:pPr>
+    </w:lvl>
+  </w:abstractNum>
+  <w:abstractNum w:abstractNumId="5" w15:restartNumberingAfterBreak="0">
     <w:nsid w:val="1F1779A9"/>
     <w:multiLevelType w:val="hybridMultilevel"/>
     <w:tmpl w:val="023AD392"/>
@@ -7318,7 +9616,7 @@
       </w:pPr>
     </w:lvl>
   </w:abstractNum>
-  <w:abstractNum w:abstractNumId="5" w15:restartNumberingAfterBreak="0">
+  <w:abstractNum w:abstractNumId="6" w15:restartNumberingAfterBreak="0">
     <w:nsid w:val="21EE691C"/>
     <w:multiLevelType w:val="hybridMultilevel"/>
     <w:tmpl w:val="F78C80A2"/>
@@ -7407,7 +9705,185 @@
       </w:pPr>
     </w:lvl>
   </w:abstractNum>
-  <w:abstractNum w:abstractNumId="6" w15:restartNumberingAfterBreak="0">
+  <w:abstractNum w:abstractNumId="7" w15:restartNumberingAfterBreak="0">
+    <w:nsid w:val="2766312A"/>
+    <w:multiLevelType w:val="hybridMultilevel"/>
+    <w:tmpl w:val="1E8C2B28"/>
+    <w:lvl w:ilvl="0" w:tplc="698CAF06">
+      <w:start w:val="1"/>
+      <w:numFmt w:val="upperLetter"/>
+      <w:lvlText w:val="%1)"/>
+      <w:lvlJc w:val="left"/>
+      <w:pPr>
+        <w:ind w:left="720" w:hanging="360"/>
+      </w:pPr>
+      <w:rPr>
+        <w:rFonts w:hint="default"/>
+      </w:rPr>
+    </w:lvl>
+    <w:lvl w:ilvl="1" w:tplc="04090019" w:tentative="1">
+      <w:start w:val="1"/>
+      <w:numFmt w:val="lowerLetter"/>
+      <w:lvlText w:val="%2."/>
+      <w:lvlJc w:val="left"/>
+      <w:pPr>
+        <w:ind w:left="1440" w:hanging="360"/>
+      </w:pPr>
+    </w:lvl>
+    <w:lvl w:ilvl="2" w:tplc="0409001B" w:tentative="1">
+      <w:start w:val="1"/>
+      <w:numFmt w:val="lowerRoman"/>
+      <w:lvlText w:val="%3."/>
+      <w:lvlJc w:val="right"/>
+      <w:pPr>
+        <w:ind w:left="2160" w:hanging="180"/>
+      </w:pPr>
+    </w:lvl>
+    <w:lvl w:ilvl="3" w:tplc="0409000F" w:tentative="1">
+      <w:start w:val="1"/>
+      <w:numFmt w:val="decimal"/>
+      <w:lvlText w:val="%4."/>
+      <w:lvlJc w:val="left"/>
+      <w:pPr>
+        <w:ind w:left="2880" w:hanging="360"/>
+      </w:pPr>
+    </w:lvl>
+    <w:lvl w:ilvl="4" w:tplc="04090019" w:tentative="1">
+      <w:start w:val="1"/>
+      <w:numFmt w:val="lowerLetter"/>
+      <w:lvlText w:val="%5."/>
+      <w:lvlJc w:val="left"/>
+      <w:pPr>
+        <w:ind w:left="3600" w:hanging="360"/>
+      </w:pPr>
+    </w:lvl>
+    <w:lvl w:ilvl="5" w:tplc="0409001B" w:tentative="1">
+      <w:start w:val="1"/>
+      <w:numFmt w:val="lowerRoman"/>
+      <w:lvlText w:val="%6."/>
+      <w:lvlJc w:val="right"/>
+      <w:pPr>
+        <w:ind w:left="4320" w:hanging="180"/>
+      </w:pPr>
+    </w:lvl>
+    <w:lvl w:ilvl="6" w:tplc="0409000F" w:tentative="1">
+      <w:start w:val="1"/>
+      <w:numFmt w:val="decimal"/>
+      <w:lvlText w:val="%7."/>
+      <w:lvlJc w:val="left"/>
+      <w:pPr>
+        <w:ind w:left="5040" w:hanging="360"/>
+      </w:pPr>
+    </w:lvl>
+    <w:lvl w:ilvl="7" w:tplc="04090019" w:tentative="1">
+      <w:start w:val="1"/>
+      <w:numFmt w:val="lowerLetter"/>
+      <w:lvlText w:val="%8."/>
+      <w:lvlJc w:val="left"/>
+      <w:pPr>
+        <w:ind w:left="5760" w:hanging="360"/>
+      </w:pPr>
+    </w:lvl>
+    <w:lvl w:ilvl="8" w:tplc="0409001B" w:tentative="1">
+      <w:start w:val="1"/>
+      <w:numFmt w:val="lowerRoman"/>
+      <w:lvlText w:val="%9."/>
+      <w:lvlJc w:val="right"/>
+      <w:pPr>
+        <w:ind w:left="6480" w:hanging="180"/>
+      </w:pPr>
+    </w:lvl>
+  </w:abstractNum>
+  <w:abstractNum w:abstractNumId="8" w15:restartNumberingAfterBreak="0">
+    <w:nsid w:val="2BB74140"/>
+    <w:multiLevelType w:val="hybridMultilevel"/>
+    <w:tmpl w:val="B2B09FFA"/>
+    <w:lvl w:ilvl="0" w:tplc="92AC4274">
+      <w:start w:val="1"/>
+      <w:numFmt w:val="lowerLetter"/>
+      <w:lvlText w:val="%1)"/>
+      <w:lvlJc w:val="left"/>
+      <w:pPr>
+        <w:ind w:left="1080" w:hanging="360"/>
+      </w:pPr>
+      <w:rPr>
+        <w:rFonts w:hint="default"/>
+      </w:rPr>
+    </w:lvl>
+    <w:lvl w:ilvl="1" w:tplc="04090019" w:tentative="1">
+      <w:start w:val="1"/>
+      <w:numFmt w:val="lowerLetter"/>
+      <w:lvlText w:val="%2."/>
+      <w:lvlJc w:val="left"/>
+      <w:pPr>
+        <w:ind w:left="1800" w:hanging="360"/>
+      </w:pPr>
+    </w:lvl>
+    <w:lvl w:ilvl="2" w:tplc="0409001B" w:tentative="1">
+      <w:start w:val="1"/>
+      <w:numFmt w:val="lowerRoman"/>
+      <w:lvlText w:val="%3."/>
+      <w:lvlJc w:val="right"/>
+      <w:pPr>
+        <w:ind w:left="2520" w:hanging="180"/>
+      </w:pPr>
+    </w:lvl>
+    <w:lvl w:ilvl="3" w:tplc="0409000F" w:tentative="1">
+      <w:start w:val="1"/>
+      <w:numFmt w:val="decimal"/>
+      <w:lvlText w:val="%4."/>
+      <w:lvlJc w:val="left"/>
+      <w:pPr>
+        <w:ind w:left="3240" w:hanging="360"/>
+      </w:pPr>
+    </w:lvl>
+    <w:lvl w:ilvl="4" w:tplc="04090019" w:tentative="1">
+      <w:start w:val="1"/>
+      <w:numFmt w:val="lowerLetter"/>
+      <w:lvlText w:val="%5."/>
+      <w:lvlJc w:val="left"/>
+      <w:pPr>
+        <w:ind w:left="3960" w:hanging="360"/>
+      </w:pPr>
+    </w:lvl>
+    <w:lvl w:ilvl="5" w:tplc="0409001B" w:tentative="1">
+      <w:start w:val="1"/>
+      <w:numFmt w:val="lowerRoman"/>
+      <w:lvlText w:val="%6."/>
+      <w:lvlJc w:val="right"/>
+      <w:pPr>
+        <w:ind w:left="4680" w:hanging="180"/>
+      </w:pPr>
+    </w:lvl>
+    <w:lvl w:ilvl="6" w:tplc="0409000F" w:tentative="1">
+      <w:start w:val="1"/>
+      <w:numFmt w:val="decimal"/>
+      <w:lvlText w:val="%7."/>
+      <w:lvlJc w:val="left"/>
+      <w:pPr>
+        <w:ind w:left="5400" w:hanging="360"/>
+      </w:pPr>
+    </w:lvl>
+    <w:lvl w:ilvl="7" w:tplc="04090019" w:tentative="1">
+      <w:start w:val="1"/>
+      <w:numFmt w:val="lowerLetter"/>
+      <w:lvlText w:val="%8."/>
+      <w:lvlJc w:val="left"/>
+      <w:pPr>
+        <w:ind w:left="6120" w:hanging="360"/>
+      </w:pPr>
+    </w:lvl>
+    <w:lvl w:ilvl="8" w:tplc="0409001B" w:tentative="1">
+      <w:start w:val="1"/>
+      <w:numFmt w:val="lowerRoman"/>
+      <w:lvlText w:val="%9."/>
+      <w:lvlJc w:val="right"/>
+      <w:pPr>
+        <w:ind w:left="6840" w:hanging="180"/>
+      </w:pPr>
+    </w:lvl>
+  </w:abstractNum>
+  <w:abstractNum w:abstractNumId="9" w15:restartNumberingAfterBreak="0">
     <w:nsid w:val="310B2BF0"/>
     <w:multiLevelType w:val="hybridMultilevel"/>
     <w:tmpl w:val="4412F3E4"/>
@@ -7520,7 +9996,7 @@
       </w:rPr>
     </w:lvl>
   </w:abstractNum>
-  <w:abstractNum w:abstractNumId="7" w15:restartNumberingAfterBreak="0">
+  <w:abstractNum w:abstractNumId="10" w15:restartNumberingAfterBreak="0">
     <w:nsid w:val="482C06BC"/>
     <w:multiLevelType w:val="hybridMultilevel"/>
     <w:tmpl w:val="EAAA3BD6"/>
@@ -7609,7 +10085,7 @@
       </w:pPr>
     </w:lvl>
   </w:abstractNum>
-  <w:abstractNum w:abstractNumId="8" w15:restartNumberingAfterBreak="0">
+  <w:abstractNum w:abstractNumId="11" w15:restartNumberingAfterBreak="0">
     <w:nsid w:val="52597301"/>
     <w:multiLevelType w:val="hybridMultilevel"/>
     <w:tmpl w:val="0EC6FDEA"/>
@@ -7698,7 +10174,7 @@
       </w:pPr>
     </w:lvl>
   </w:abstractNum>
-  <w:abstractNum w:abstractNumId="9" w15:restartNumberingAfterBreak="0">
+  <w:abstractNum w:abstractNumId="12" w15:restartNumberingAfterBreak="0">
     <w:nsid w:val="5C753BCC"/>
     <w:multiLevelType w:val="hybridMultilevel"/>
     <w:tmpl w:val="4AAABFE8"/>
@@ -7787,7 +10263,7 @@
       </w:pPr>
     </w:lvl>
   </w:abstractNum>
-  <w:abstractNum w:abstractNumId="10" w15:restartNumberingAfterBreak="0">
+  <w:abstractNum w:abstractNumId="13" w15:restartNumberingAfterBreak="0">
     <w:nsid w:val="62360936"/>
     <w:multiLevelType w:val="hybridMultilevel"/>
     <w:tmpl w:val="91AC1DB6"/>
@@ -7876,7 +10352,7 @@
       </w:pPr>
     </w:lvl>
   </w:abstractNum>
-  <w:abstractNum w:abstractNumId="11" w15:restartNumberingAfterBreak="0">
+  <w:abstractNum w:abstractNumId="14" w15:restartNumberingAfterBreak="0">
     <w:nsid w:val="63615B08"/>
     <w:multiLevelType w:val="hybridMultilevel"/>
     <w:tmpl w:val="90DE2BFE"/>
@@ -7965,7 +10441,7 @@
       </w:pPr>
     </w:lvl>
   </w:abstractNum>
-  <w:abstractNum w:abstractNumId="12" w15:restartNumberingAfterBreak="0">
+  <w:abstractNum w:abstractNumId="15" w15:restartNumberingAfterBreak="0">
     <w:nsid w:val="782F657B"/>
     <w:multiLevelType w:val="hybridMultilevel"/>
     <w:tmpl w:val="78DE4A4E"/>
@@ -8078,7 +10554,7 @@
       </w:rPr>
     </w:lvl>
   </w:abstractNum>
-  <w:abstractNum w:abstractNumId="13" w15:restartNumberingAfterBreak="0">
+  <w:abstractNum w:abstractNumId="16" w15:restartNumberingAfterBreak="0">
     <w:nsid w:val="7E1F3BF1"/>
     <w:multiLevelType w:val="hybridMultilevel"/>
     <w:tmpl w:val="5D5C2FD4"/>
@@ -8168,34 +10644,34 @@
     </w:lvl>
   </w:abstractNum>
   <w:num w:numId="1">
-    <w:abstractNumId w:val="7"/>
+    <w:abstractNumId w:val="10"/>
   </w:num>
   <w:num w:numId="2">
-    <w:abstractNumId w:val="4"/>
+    <w:abstractNumId w:val="5"/>
   </w:num>
   <w:num w:numId="3">
     <w:abstractNumId w:val="0"/>
   </w:num>
   <w:num w:numId="4">
-    <w:abstractNumId w:val="10"/>
+    <w:abstractNumId w:val="13"/>
   </w:num>
   <w:num w:numId="5">
-    <w:abstractNumId w:val="9"/>
+    <w:abstractNumId w:val="12"/>
   </w:num>
   <w:num w:numId="6">
-    <w:abstractNumId w:val="12"/>
+    <w:abstractNumId w:val="15"/>
   </w:num>
   <w:num w:numId="7">
-    <w:abstractNumId w:val="8"/>
+    <w:abstractNumId w:val="11"/>
   </w:num>
   <w:num w:numId="8">
-    <w:abstractNumId w:val="5"/>
+    <w:abstractNumId w:val="6"/>
   </w:num>
   <w:num w:numId="9">
     <w:abstractNumId w:val="3"/>
   </w:num>
   <w:num w:numId="10">
-    <w:abstractNumId w:val="13"/>
+    <w:abstractNumId w:val="16"/>
   </w:num>
   <w:num w:numId="11">
     <w:abstractNumId w:val="2"/>
@@ -8204,10 +10680,19 @@
     <w:abstractNumId w:val="1"/>
   </w:num>
   <w:num w:numId="13">
-    <w:abstractNumId w:val="11"/>
+    <w:abstractNumId w:val="14"/>
   </w:num>
   <w:num w:numId="14">
-    <w:abstractNumId w:val="6"/>
+    <w:abstractNumId w:val="9"/>
+  </w:num>
+  <w:num w:numId="15">
+    <w:abstractNumId w:val="4"/>
+  </w:num>
+  <w:num w:numId="16">
+    <w:abstractNumId w:val="7"/>
+  </w:num>
+  <w:num w:numId="17">
+    <w:abstractNumId w:val="8"/>
   </w:num>
 </w:numbering>
 </file>

</xml_diff>